<commit_message>
Update Error.vue code to make all fields that are meant to be required, mandatory. Update query.js with correct database details so that no server errors occur. Update UAT Test Scripts/UAT Use Case 1 - Add Error to System (new patient – physician not notified).docx with correct fields for Error Form and add first test document to new folder in UAT Test Scripts.
Signed-off-by: Jette McKellar <jette.mckellar@yahoo.com>
</commit_message>
<xml_diff>
--- a/documents/UAT Test Scripts/UAT Use Case 1 - Add Error to System (new patient – physician not notified).docx
+++ b/documents/UAT Test Scripts/UAT Use Case 1 - Add Error to System (new patient – physician not notified).docx
@@ -178,6 +178,13 @@
               </w:rPr>
               <w:t xml:space="preserve"> – physician not notified)</w:t>
             </w:r>
+            <w:r>
+              <w:rPr>
+                <w:sz w:val="24"/>
+                <w:szCs w:val="24"/>
+              </w:rPr>
+              <w:t xml:space="preserve"> </w:t>
+            </w:r>
           </w:p>
         </w:tc>
       </w:tr>
@@ -260,6 +267,13 @@
               </w:rPr>
               <w:t>Enters the date the error occurred</w:t>
             </w:r>
+            <w:r>
+              <w:rPr>
+                <w:sz w:val="24"/>
+                <w:szCs w:val="24"/>
+              </w:rPr>
+              <w:t xml:space="preserve"> - mandatory</w:t>
+            </w:r>
           </w:p>
           <w:p>
             <w:pPr>
@@ -280,6 +294,20 @@
               </w:rPr>
               <w:t>Enters the time the error occurred</w:t>
             </w:r>
+            <w:r>
+              <w:rPr>
+                <w:sz w:val="24"/>
+                <w:szCs w:val="24"/>
+              </w:rPr>
+              <w:t xml:space="preserve"> </w:t>
+            </w:r>
+            <w:r>
+              <w:rPr>
+                <w:sz w:val="24"/>
+                <w:szCs w:val="24"/>
+              </w:rPr>
+              <w:t>- mandatory</w:t>
+            </w:r>
           </w:p>
           <w:p>
             <w:pPr>
@@ -298,7 +326,28 @@
                 <w:sz w:val="24"/>
                 <w:szCs w:val="24"/>
               </w:rPr>
-              <w:t>Enters the patient MRN (hospital ID for patient)</w:t>
+              <w:t>Enters the patient’s</w:t>
+            </w:r>
+            <w:r>
+              <w:rPr>
+                <w:sz w:val="24"/>
+                <w:szCs w:val="24"/>
+              </w:rPr>
+              <w:t xml:space="preserve"> first</w:t>
+            </w:r>
+            <w:r>
+              <w:rPr>
+                <w:sz w:val="24"/>
+                <w:szCs w:val="24"/>
+              </w:rPr>
+              <w:t xml:space="preserve"> name</w:t>
+            </w:r>
+            <w:r>
+              <w:rPr>
+                <w:sz w:val="24"/>
+                <w:szCs w:val="24"/>
+              </w:rPr>
+              <w:t xml:space="preserve"> - mandatory</w:t>
             </w:r>
           </w:p>
           <w:p>
@@ -318,7 +367,28 @@
                 <w:sz w:val="24"/>
                 <w:szCs w:val="24"/>
               </w:rPr>
-              <w:t>Enters the patient’s name</w:t>
+              <w:t xml:space="preserve">Enters the patient’s </w:t>
+            </w:r>
+            <w:r>
+              <w:rPr>
+                <w:sz w:val="24"/>
+                <w:szCs w:val="24"/>
+              </w:rPr>
+              <w:t>sur</w:t>
+            </w:r>
+            <w:r>
+              <w:rPr>
+                <w:sz w:val="24"/>
+                <w:szCs w:val="24"/>
+              </w:rPr>
+              <w:t>name</w:t>
+            </w:r>
+            <w:r>
+              <w:rPr>
+                <w:sz w:val="24"/>
+                <w:szCs w:val="24"/>
+              </w:rPr>
+              <w:t xml:space="preserve"> - mandatory</w:t>
             </w:r>
           </w:p>
           <w:p>
@@ -338,7 +408,14 @@
                 <w:sz w:val="24"/>
                 <w:szCs w:val="24"/>
               </w:rPr>
-              <w:t>Selects the error type</w:t>
+              <w:t>Enters the patient MRN (hospital ID for patient)</w:t>
+            </w:r>
+            <w:r>
+              <w:rPr>
+                <w:sz w:val="24"/>
+                <w:szCs w:val="24"/>
+              </w:rPr>
+              <w:t xml:space="preserve"> - mandatory</w:t>
             </w:r>
           </w:p>
           <w:p>
@@ -358,7 +435,14 @@
                 <w:sz w:val="24"/>
                 <w:szCs w:val="24"/>
               </w:rPr>
-              <w:t>Enters a description/comment</w:t>
+              <w:t>Selects the patient type</w:t>
+            </w:r>
+            <w:r>
+              <w:rPr>
+                <w:sz w:val="24"/>
+                <w:szCs w:val="24"/>
+              </w:rPr>
+              <w:t xml:space="preserve"> - mandatory</w:t>
             </w:r>
           </w:p>
           <w:p>
@@ -378,7 +462,14 @@
                 <w:sz w:val="24"/>
                 <w:szCs w:val="24"/>
               </w:rPr>
-              <w:t>Selects if person making error has been notified</w:t>
+              <w:t>Selects the error type</w:t>
+            </w:r>
+            <w:r>
+              <w:rPr>
+                <w:sz w:val="24"/>
+                <w:szCs w:val="24"/>
+              </w:rPr>
+              <w:t xml:space="preserve"> - mandatory</w:t>
             </w:r>
           </w:p>
           <w:p>
@@ -398,7 +489,14 @@
                 <w:sz w:val="24"/>
                 <w:szCs w:val="24"/>
               </w:rPr>
-              <w:t>Selects where error was detected</w:t>
+              <w:t>Enters a description/comment</w:t>
+            </w:r>
+            <w:r>
+              <w:rPr>
+                <w:sz w:val="24"/>
+                <w:szCs w:val="24"/>
+              </w:rPr>
+              <w:t xml:space="preserve"> - optional</w:t>
             </w:r>
           </w:p>
           <w:p>
@@ -418,7 +516,14 @@
                 <w:sz w:val="24"/>
                 <w:szCs w:val="24"/>
               </w:rPr>
-              <w:t>Selects if IIMS was completed</w:t>
+              <w:t>Selects person who made the error</w:t>
+            </w:r>
+            <w:r>
+              <w:rPr>
+                <w:sz w:val="24"/>
+                <w:szCs w:val="24"/>
+              </w:rPr>
+              <w:t xml:space="preserve"> - mandatory</w:t>
             </w:r>
           </w:p>
           <w:p>
@@ -438,7 +543,14 @@
                 <w:sz w:val="24"/>
                 <w:szCs w:val="24"/>
               </w:rPr>
-              <w:t>Enters name of medication</w:t>
+              <w:t>Selects if person making error has been notified</w:t>
+            </w:r>
+            <w:r>
+              <w:rPr>
+                <w:sz w:val="24"/>
+                <w:szCs w:val="24"/>
+              </w:rPr>
+              <w:t xml:space="preserve"> - mandatory</w:t>
             </w:r>
           </w:p>
           <w:p>
@@ -458,7 +570,14 @@
                 <w:sz w:val="24"/>
                 <w:szCs w:val="24"/>
               </w:rPr>
-              <w:t>Selects medication type</w:t>
+              <w:t>Selects where error was detected</w:t>
+            </w:r>
+            <w:r>
+              <w:rPr>
+                <w:sz w:val="24"/>
+                <w:szCs w:val="24"/>
+              </w:rPr>
+              <w:t xml:space="preserve"> - mandatory</w:t>
             </w:r>
           </w:p>
           <w:p>
@@ -478,6 +597,94 @@
                 <w:sz w:val="24"/>
                 <w:szCs w:val="24"/>
               </w:rPr>
+              <w:t>Selects if IIMS was completed</w:t>
+            </w:r>
+            <w:r>
+              <w:rPr>
+                <w:sz w:val="24"/>
+                <w:szCs w:val="24"/>
+              </w:rPr>
+              <w:t xml:space="preserve"> - mandatory</w:t>
+            </w:r>
+          </w:p>
+          <w:p>
+            <w:pPr>
+              <w:pStyle w:val="bp"/>
+              <w:numPr>
+                <w:ilvl w:val="0"/>
+                <w:numId w:val="31"/>
+              </w:numPr>
+              <w:rPr>
+                <w:sz w:val="24"/>
+                <w:szCs w:val="24"/>
+              </w:rPr>
+            </w:pPr>
+            <w:r>
+              <w:rPr>
+                <w:sz w:val="24"/>
+                <w:szCs w:val="24"/>
+              </w:rPr>
+              <w:t>Selects the</w:t>
+            </w:r>
+            <w:r>
+              <w:rPr>
+                <w:sz w:val="24"/>
+                <w:szCs w:val="24"/>
+              </w:rPr>
+              <w:t xml:space="preserve"> medication</w:t>
+            </w:r>
+            <w:r>
+              <w:rPr>
+                <w:sz w:val="24"/>
+                <w:szCs w:val="24"/>
+              </w:rPr>
+              <w:t xml:space="preserve"> - mandatory</w:t>
+            </w:r>
+          </w:p>
+          <w:p>
+            <w:pPr>
+              <w:pStyle w:val="bp"/>
+              <w:numPr>
+                <w:ilvl w:val="0"/>
+                <w:numId w:val="31"/>
+              </w:numPr>
+              <w:rPr>
+                <w:sz w:val="24"/>
+                <w:szCs w:val="24"/>
+              </w:rPr>
+            </w:pPr>
+            <w:r>
+              <w:rPr>
+                <w:sz w:val="24"/>
+                <w:szCs w:val="24"/>
+              </w:rPr>
+              <w:t>Selects severity level of error</w:t>
+            </w:r>
+            <w:r>
+              <w:rPr>
+                <w:sz w:val="24"/>
+                <w:szCs w:val="24"/>
+              </w:rPr>
+              <w:t xml:space="preserve"> - mandatory</w:t>
+            </w:r>
+          </w:p>
+          <w:p>
+            <w:pPr>
+              <w:pStyle w:val="bp"/>
+              <w:numPr>
+                <w:ilvl w:val="0"/>
+                <w:numId w:val="31"/>
+              </w:numPr>
+              <w:rPr>
+                <w:sz w:val="24"/>
+                <w:szCs w:val="24"/>
+              </w:rPr>
+            </w:pPr>
+            <w:r>
+              <w:rPr>
+                <w:sz w:val="24"/>
+                <w:szCs w:val="24"/>
+              </w:rPr>
               <w:t>Selects if physician was notified</w:t>
             </w:r>
             <w:r>
@@ -486,6 +693,13 @@
                 <w:szCs w:val="24"/>
               </w:rPr>
               <w:t xml:space="preserve"> (No)</w:t>
+            </w:r>
+            <w:r>
+              <w:rPr>
+                <w:sz w:val="24"/>
+                <w:szCs w:val="24"/>
+              </w:rPr>
+              <w:t xml:space="preserve"> - mandatory</w:t>
             </w:r>
           </w:p>
           <w:p>
@@ -561,6 +775,7 @@
                 <w:szCs w:val="24"/>
               </w:rPr>
             </w:pPr>
+            <w:bookmarkStart w:id="0" w:name="_GoBack"/>
             <w:r>
               <w:rPr>
                 <w:sz w:val="24"/>
@@ -583,6 +798,7 @@
               <w:t>.</w:t>
             </w:r>
           </w:p>
+          <w:bookmarkEnd w:id="0"/>
           <w:p>
             <w:pPr>
               <w:pStyle w:val="bp"/>
@@ -659,8 +875,6 @@
               </w:rPr>
               <w:t>Database is successfully update with data</w:t>
             </w:r>
-            <w:bookmarkStart w:id="0" w:name="_GoBack"/>
-            <w:bookmarkEnd w:id="0"/>
           </w:p>
         </w:tc>
       </w:tr>
@@ -692,6 +906,7 @@
               <w:rPr>
                 <w:b/>
               </w:rPr>
+              <w:lastRenderedPageBreak/>
               <w:t>Notes</w:t>
             </w:r>
             <w:r>
@@ -773,7 +988,6 @@
               <w:rPr>
                 <w:b/>
               </w:rPr>
-              <w:lastRenderedPageBreak/>
               <w:t>Result (Pass/Fail/Warning/Incomplete)</w:t>
             </w:r>
           </w:p>
@@ -1201,7 +1415,19 @@
               <w:rPr>
                 <w:sz w:val="24"/>
               </w:rPr>
-              <w:t>Patient MRN is entered</w:t>
+              <w:t>Patient</w:t>
+            </w:r>
+            <w:r>
+              <w:rPr>
+                <w:sz w:val="24"/>
+              </w:rPr>
+              <w:t>’s first</w:t>
+            </w:r>
+            <w:r>
+              <w:rPr>
+                <w:sz w:val="24"/>
+              </w:rPr>
+              <w:t xml:space="preserve"> name is entered</w:t>
             </w:r>
           </w:p>
         </w:tc>
@@ -1220,7 +1446,19 @@
               <w:rPr>
                 <w:sz w:val="24"/>
               </w:rPr>
-              <w:t>Patient MRN is not found in database and is accepted</w:t>
+              <w:t xml:space="preserve">Patient </w:t>
+            </w:r>
+            <w:r>
+              <w:rPr>
+                <w:sz w:val="24"/>
+              </w:rPr>
+              <w:t xml:space="preserve">first </w:t>
+            </w:r>
+            <w:r>
+              <w:rPr>
+                <w:sz w:val="24"/>
+              </w:rPr>
+              <w:t>name is accepted</w:t>
             </w:r>
           </w:p>
         </w:tc>
@@ -1302,7 +1540,19 @@
               <w:rPr>
                 <w:sz w:val="24"/>
               </w:rPr>
-              <w:t>Patient name is entered</w:t>
+              <w:t>Patient’</w:t>
+            </w:r>
+            <w:r>
+              <w:rPr>
+                <w:sz w:val="24"/>
+              </w:rPr>
+              <w:t>s sur</w:t>
+            </w:r>
+            <w:r>
+              <w:rPr>
+                <w:sz w:val="24"/>
+              </w:rPr>
+              <w:t>name is entered</w:t>
             </w:r>
           </w:p>
         </w:tc>
@@ -1321,7 +1571,19 @@
               <w:rPr>
                 <w:sz w:val="24"/>
               </w:rPr>
-              <w:t>Patient name is accepted</w:t>
+              <w:t xml:space="preserve">Patient </w:t>
+            </w:r>
+            <w:r>
+              <w:rPr>
+                <w:sz w:val="24"/>
+              </w:rPr>
+              <w:t>sur</w:t>
+            </w:r>
+            <w:r>
+              <w:rPr>
+                <w:sz w:val="24"/>
+              </w:rPr>
+              <w:t>name is accepted</w:t>
             </w:r>
           </w:p>
         </w:tc>
@@ -1403,7 +1665,7 @@
               <w:rPr>
                 <w:sz w:val="24"/>
               </w:rPr>
-              <w:t>Patient type is selected</w:t>
+              <w:t>Patient MRN is entered</w:t>
             </w:r>
           </w:p>
         </w:tc>
@@ -1422,7 +1684,7 @@
               <w:rPr>
                 <w:sz w:val="24"/>
               </w:rPr>
-              <w:t>Selection accepted</w:t>
+              <w:t>Patient MRN is not found in database and is accepted</w:t>
             </w:r>
           </w:p>
         </w:tc>
@@ -1504,7 +1766,7 @@
               <w:rPr>
                 <w:sz w:val="24"/>
               </w:rPr>
-              <w:t>Error type is selected</w:t>
+              <w:t>Patient type is selected</w:t>
             </w:r>
           </w:p>
         </w:tc>
@@ -1605,7 +1867,7 @@
               <w:rPr>
                 <w:sz w:val="24"/>
               </w:rPr>
-              <w:t>Error description/comment is entered</w:t>
+              <w:t>Error type is selected</w:t>
             </w:r>
           </w:p>
         </w:tc>
@@ -1624,7 +1886,7 @@
               <w:rPr>
                 <w:sz w:val="24"/>
               </w:rPr>
-              <w:t>Error description/comment is accepted</w:t>
+              <w:t>Selection accepted</w:t>
             </w:r>
           </w:p>
         </w:tc>
@@ -1706,7 +1968,7 @@
               <w:rPr>
                 <w:sz w:val="24"/>
               </w:rPr>
-              <w:t>Person making error notified selected</w:t>
+              <w:t>Error description/comment is entered</w:t>
             </w:r>
           </w:p>
         </w:tc>
@@ -1725,7 +1987,7 @@
               <w:rPr>
                 <w:sz w:val="24"/>
               </w:rPr>
-              <w:t>Selection accepted</w:t>
+              <w:t>Error description/comment is accepted</w:t>
             </w:r>
           </w:p>
         </w:tc>
@@ -1807,7 +2069,7 @@
               <w:rPr>
                 <w:sz w:val="24"/>
               </w:rPr>
-              <w:t>Where error detected selected</w:t>
+              <w:t>Person making error is selected</w:t>
             </w:r>
           </w:p>
         </w:tc>
@@ -1908,7 +2170,7 @@
               <w:rPr>
                 <w:sz w:val="24"/>
               </w:rPr>
-              <w:t>IIMS completed selected</w:t>
+              <w:t>Person making error notified selected</w:t>
             </w:r>
           </w:p>
         </w:tc>
@@ -2009,7 +2271,7 @@
               <w:rPr>
                 <w:sz w:val="24"/>
               </w:rPr>
-              <w:t>Medication entered</w:t>
+              <w:t>Where error detected selected</w:t>
             </w:r>
           </w:p>
         </w:tc>
@@ -2028,7 +2290,7 @@
               <w:rPr>
                 <w:sz w:val="24"/>
               </w:rPr>
-              <w:t>Medication is accepted</w:t>
+              <w:t>Selection accepted</w:t>
             </w:r>
           </w:p>
         </w:tc>
@@ -2110,7 +2372,7 @@
               <w:rPr>
                 <w:sz w:val="24"/>
               </w:rPr>
-              <w:t>Medication type selected</w:t>
+              <w:t>IIMS completed selected</w:t>
             </w:r>
           </w:p>
         </w:tc>
@@ -2211,7 +2473,7 @@
               <w:rPr>
                 <w:sz w:val="24"/>
               </w:rPr>
-              <w:t>Physician notified – No is selected</w:t>
+              <w:t>Medication entered</w:t>
             </w:r>
           </w:p>
         </w:tc>
@@ -2230,7 +2492,7 @@
               <w:rPr>
                 <w:sz w:val="24"/>
               </w:rPr>
-              <w:t>Selection accepted</w:t>
+              <w:t>Medication is accepted</w:t>
             </w:r>
           </w:p>
         </w:tc>
@@ -2312,6 +2574,410 @@
               <w:rPr>
                 <w:sz w:val="24"/>
               </w:rPr>
+              <w:t>Medication type selected</w:t>
+            </w:r>
+          </w:p>
+        </w:tc>
+        <w:tc>
+          <w:tcPr>
+            <w:tcW w:w="5596" w:type="dxa"/>
+          </w:tcPr>
+          <w:p>
+            <w:pPr>
+              <w:pStyle w:val="bp"/>
+              <w:rPr>
+                <w:sz w:val="24"/>
+              </w:rPr>
+            </w:pPr>
+            <w:r>
+              <w:rPr>
+                <w:sz w:val="24"/>
+              </w:rPr>
+              <w:t>Selection accepted</w:t>
+            </w:r>
+          </w:p>
+        </w:tc>
+        <w:tc>
+          <w:tcPr>
+            <w:tcW w:w="714" w:type="dxa"/>
+          </w:tcPr>
+          <w:p>
+            <w:pPr>
+              <w:pStyle w:val="RowHeadings"/>
+              <w:spacing w:before="80" w:after="80"/>
+              <w:jc w:val="center"/>
+            </w:pPr>
+          </w:p>
+        </w:tc>
+        <w:tc>
+          <w:tcPr>
+            <w:tcW w:w="714" w:type="dxa"/>
+          </w:tcPr>
+          <w:p>
+            <w:pPr>
+              <w:pStyle w:val="RowHeadings"/>
+              <w:spacing w:before="80" w:after="80"/>
+            </w:pPr>
+          </w:p>
+        </w:tc>
+      </w:tr>
+      <w:tr>
+        <w:tblPrEx>
+          <w:tblBorders>
+            <w:top w:val="single" w:sz="6" w:space="0" w:color="auto"/>
+            <w:left w:val="single" w:sz="6" w:space="0" w:color="auto"/>
+            <w:bottom w:val="single" w:sz="6" w:space="0" w:color="auto"/>
+            <w:right w:val="single" w:sz="6" w:space="0" w:color="auto"/>
+            <w:insideH w:val="single" w:sz="6" w:space="0" w:color="auto"/>
+            <w:insideV w:val="single" w:sz="6" w:space="0" w:color="auto"/>
+          </w:tblBorders>
+        </w:tblPrEx>
+        <w:trPr>
+          <w:cantSplit/>
+          <w:trHeight w:val="80"/>
+        </w:trPr>
+        <w:tc>
+          <w:tcPr>
+            <w:tcW w:w="558" w:type="dxa"/>
+            <w:tcBorders>
+              <w:right w:val="single" w:sz="4" w:space="0" w:color="auto"/>
+            </w:tcBorders>
+          </w:tcPr>
+          <w:p>
+            <w:pPr>
+              <w:pStyle w:val="proc"/>
+              <w:rPr>
+                <w:sz w:val="24"/>
+              </w:rPr>
+            </w:pPr>
+          </w:p>
+        </w:tc>
+        <w:tc>
+          <w:tcPr>
+            <w:tcW w:w="5596" w:type="dxa"/>
+            <w:gridSpan w:val="2"/>
+            <w:tcBorders>
+              <w:left w:val="single" w:sz="4" w:space="0" w:color="auto"/>
+            </w:tcBorders>
+          </w:tcPr>
+          <w:p>
+            <w:pPr>
+              <w:pStyle w:val="proc"/>
+              <w:numPr>
+                <w:ilvl w:val="0"/>
+                <w:numId w:val="0"/>
+              </w:numPr>
+              <w:rPr>
+                <w:sz w:val="24"/>
+              </w:rPr>
+            </w:pPr>
+            <w:r>
+              <w:rPr>
+                <w:sz w:val="24"/>
+              </w:rPr>
+              <w:t>Severity level is selected</w:t>
+            </w:r>
+          </w:p>
+        </w:tc>
+        <w:tc>
+          <w:tcPr>
+            <w:tcW w:w="5596" w:type="dxa"/>
+          </w:tcPr>
+          <w:p>
+            <w:pPr>
+              <w:pStyle w:val="bp"/>
+              <w:rPr>
+                <w:sz w:val="24"/>
+              </w:rPr>
+            </w:pPr>
+            <w:r>
+              <w:rPr>
+                <w:sz w:val="24"/>
+              </w:rPr>
+              <w:t>Selection accepted</w:t>
+            </w:r>
+          </w:p>
+        </w:tc>
+        <w:tc>
+          <w:tcPr>
+            <w:tcW w:w="714" w:type="dxa"/>
+          </w:tcPr>
+          <w:p>
+            <w:pPr>
+              <w:pStyle w:val="RowHeadings"/>
+              <w:spacing w:before="80" w:after="80"/>
+              <w:jc w:val="center"/>
+            </w:pPr>
+          </w:p>
+        </w:tc>
+        <w:tc>
+          <w:tcPr>
+            <w:tcW w:w="714" w:type="dxa"/>
+          </w:tcPr>
+          <w:p>
+            <w:pPr>
+              <w:pStyle w:val="RowHeadings"/>
+              <w:spacing w:before="80" w:after="80"/>
+            </w:pPr>
+          </w:p>
+        </w:tc>
+      </w:tr>
+      <w:tr>
+        <w:tblPrEx>
+          <w:tblBorders>
+            <w:top w:val="single" w:sz="6" w:space="0" w:color="auto"/>
+            <w:left w:val="single" w:sz="6" w:space="0" w:color="auto"/>
+            <w:bottom w:val="single" w:sz="6" w:space="0" w:color="auto"/>
+            <w:right w:val="single" w:sz="6" w:space="0" w:color="auto"/>
+            <w:insideH w:val="single" w:sz="6" w:space="0" w:color="auto"/>
+            <w:insideV w:val="single" w:sz="6" w:space="0" w:color="auto"/>
+          </w:tblBorders>
+        </w:tblPrEx>
+        <w:trPr>
+          <w:cantSplit/>
+          <w:trHeight w:val="80"/>
+        </w:trPr>
+        <w:tc>
+          <w:tcPr>
+            <w:tcW w:w="558" w:type="dxa"/>
+            <w:tcBorders>
+              <w:right w:val="single" w:sz="4" w:space="0" w:color="auto"/>
+            </w:tcBorders>
+          </w:tcPr>
+          <w:p>
+            <w:pPr>
+              <w:pStyle w:val="proc"/>
+              <w:rPr>
+                <w:sz w:val="24"/>
+              </w:rPr>
+            </w:pPr>
+          </w:p>
+        </w:tc>
+        <w:tc>
+          <w:tcPr>
+            <w:tcW w:w="5596" w:type="dxa"/>
+            <w:gridSpan w:val="2"/>
+            <w:tcBorders>
+              <w:left w:val="single" w:sz="4" w:space="0" w:color="auto"/>
+            </w:tcBorders>
+          </w:tcPr>
+          <w:p>
+            <w:pPr>
+              <w:pStyle w:val="proc"/>
+              <w:numPr>
+                <w:ilvl w:val="0"/>
+                <w:numId w:val="0"/>
+              </w:numPr>
+              <w:rPr>
+                <w:sz w:val="24"/>
+              </w:rPr>
+            </w:pPr>
+            <w:r>
+              <w:rPr>
+                <w:sz w:val="24"/>
+              </w:rPr>
+              <w:t>Physician notified – No is selected</w:t>
+            </w:r>
+          </w:p>
+        </w:tc>
+        <w:tc>
+          <w:tcPr>
+            <w:tcW w:w="5596" w:type="dxa"/>
+          </w:tcPr>
+          <w:p>
+            <w:pPr>
+              <w:pStyle w:val="bp"/>
+              <w:rPr>
+                <w:sz w:val="24"/>
+              </w:rPr>
+            </w:pPr>
+            <w:r>
+              <w:rPr>
+                <w:sz w:val="24"/>
+              </w:rPr>
+              <w:t>Selection accepted</w:t>
+            </w:r>
+          </w:p>
+        </w:tc>
+        <w:tc>
+          <w:tcPr>
+            <w:tcW w:w="714" w:type="dxa"/>
+          </w:tcPr>
+          <w:p>
+            <w:pPr>
+              <w:pStyle w:val="RowHeadings"/>
+              <w:spacing w:before="80" w:after="80"/>
+              <w:jc w:val="center"/>
+            </w:pPr>
+          </w:p>
+        </w:tc>
+        <w:tc>
+          <w:tcPr>
+            <w:tcW w:w="714" w:type="dxa"/>
+          </w:tcPr>
+          <w:p>
+            <w:pPr>
+              <w:pStyle w:val="RowHeadings"/>
+              <w:spacing w:before="80" w:after="80"/>
+            </w:pPr>
+          </w:p>
+        </w:tc>
+      </w:tr>
+      <w:tr>
+        <w:tblPrEx>
+          <w:tblBorders>
+            <w:top w:val="single" w:sz="6" w:space="0" w:color="auto"/>
+            <w:left w:val="single" w:sz="6" w:space="0" w:color="auto"/>
+            <w:bottom w:val="single" w:sz="6" w:space="0" w:color="auto"/>
+            <w:right w:val="single" w:sz="6" w:space="0" w:color="auto"/>
+            <w:insideH w:val="single" w:sz="6" w:space="0" w:color="auto"/>
+            <w:insideV w:val="single" w:sz="6" w:space="0" w:color="auto"/>
+          </w:tblBorders>
+        </w:tblPrEx>
+        <w:trPr>
+          <w:cantSplit/>
+          <w:trHeight w:val="80"/>
+        </w:trPr>
+        <w:tc>
+          <w:tcPr>
+            <w:tcW w:w="558" w:type="dxa"/>
+            <w:tcBorders>
+              <w:right w:val="single" w:sz="4" w:space="0" w:color="auto"/>
+            </w:tcBorders>
+          </w:tcPr>
+          <w:p>
+            <w:pPr>
+              <w:pStyle w:val="proc"/>
+              <w:rPr>
+                <w:sz w:val="24"/>
+              </w:rPr>
+            </w:pPr>
+          </w:p>
+        </w:tc>
+        <w:tc>
+          <w:tcPr>
+            <w:tcW w:w="5596" w:type="dxa"/>
+            <w:gridSpan w:val="2"/>
+            <w:tcBorders>
+              <w:left w:val="single" w:sz="4" w:space="0" w:color="auto"/>
+            </w:tcBorders>
+          </w:tcPr>
+          <w:p>
+            <w:pPr>
+              <w:pStyle w:val="proc"/>
+              <w:numPr>
+                <w:ilvl w:val="0"/>
+                <w:numId w:val="0"/>
+              </w:numPr>
+              <w:rPr>
+                <w:sz w:val="24"/>
+              </w:rPr>
+            </w:pPr>
+            <w:r>
+              <w:rPr>
+                <w:sz w:val="24"/>
+              </w:rPr>
+              <w:t>Fields after Physician Notified are disabled</w:t>
+            </w:r>
+          </w:p>
+        </w:tc>
+        <w:tc>
+          <w:tcPr>
+            <w:tcW w:w="5596" w:type="dxa"/>
+          </w:tcPr>
+          <w:p>
+            <w:pPr>
+              <w:pStyle w:val="bp"/>
+              <w:rPr>
+                <w:sz w:val="24"/>
+              </w:rPr>
+            </w:pPr>
+            <w:r>
+              <w:rPr>
+                <w:sz w:val="24"/>
+              </w:rPr>
+              <w:t>No further information can be entered</w:t>
+            </w:r>
+          </w:p>
+        </w:tc>
+        <w:tc>
+          <w:tcPr>
+            <w:tcW w:w="714" w:type="dxa"/>
+          </w:tcPr>
+          <w:p>
+            <w:pPr>
+              <w:pStyle w:val="RowHeadings"/>
+              <w:spacing w:before="80" w:after="80"/>
+              <w:jc w:val="center"/>
+            </w:pPr>
+          </w:p>
+        </w:tc>
+        <w:tc>
+          <w:tcPr>
+            <w:tcW w:w="714" w:type="dxa"/>
+          </w:tcPr>
+          <w:p>
+            <w:pPr>
+              <w:pStyle w:val="RowHeadings"/>
+              <w:spacing w:before="80" w:after="80"/>
+            </w:pPr>
+          </w:p>
+        </w:tc>
+      </w:tr>
+      <w:tr>
+        <w:tblPrEx>
+          <w:tblBorders>
+            <w:top w:val="single" w:sz="6" w:space="0" w:color="auto"/>
+            <w:left w:val="single" w:sz="6" w:space="0" w:color="auto"/>
+            <w:bottom w:val="single" w:sz="6" w:space="0" w:color="auto"/>
+            <w:right w:val="single" w:sz="6" w:space="0" w:color="auto"/>
+            <w:insideH w:val="single" w:sz="6" w:space="0" w:color="auto"/>
+            <w:insideV w:val="single" w:sz="6" w:space="0" w:color="auto"/>
+          </w:tblBorders>
+        </w:tblPrEx>
+        <w:trPr>
+          <w:cantSplit/>
+          <w:trHeight w:val="80"/>
+        </w:trPr>
+        <w:tc>
+          <w:tcPr>
+            <w:tcW w:w="558" w:type="dxa"/>
+            <w:tcBorders>
+              <w:right w:val="single" w:sz="4" w:space="0" w:color="auto"/>
+            </w:tcBorders>
+          </w:tcPr>
+          <w:p>
+            <w:pPr>
+              <w:pStyle w:val="proc"/>
+              <w:rPr>
+                <w:sz w:val="24"/>
+              </w:rPr>
+            </w:pPr>
+          </w:p>
+        </w:tc>
+        <w:tc>
+          <w:tcPr>
+            <w:tcW w:w="5596" w:type="dxa"/>
+            <w:gridSpan w:val="2"/>
+            <w:tcBorders>
+              <w:left w:val="single" w:sz="4" w:space="0" w:color="auto"/>
+            </w:tcBorders>
+          </w:tcPr>
+          <w:p>
+            <w:pPr>
+              <w:pStyle w:val="proc"/>
+              <w:numPr>
+                <w:ilvl w:val="0"/>
+                <w:numId w:val="0"/>
+              </w:numPr>
+              <w:rPr>
+                <w:sz w:val="24"/>
+              </w:rPr>
+            </w:pPr>
+            <w:r>
+              <w:rPr>
+                <w:sz w:val="24"/>
+              </w:rPr>
               <w:t>User selects Submit button</w:t>
             </w:r>
           </w:p>
@@ -2789,6 +3455,9 @@
         <w:tc>
           <w:tcPr>
             <w:tcW w:w="2448" w:type="dxa"/>
+            <w:tcBorders>
+              <w:top w:val="single" w:sz="4" w:space="0" w:color="auto"/>
+            </w:tcBorders>
             <w:shd w:val="clear" w:color="auto" w:fill="E0E0E0"/>
           </w:tcPr>
           <w:p>
@@ -2797,16 +3466,16 @@
               <w:spacing w:before="0" w:after="0"/>
             </w:pPr>
             <w:r>
-              <w:t>Patient MRN</w:t>
-            </w:r>
-            <w:r>
-              <w:t>:</w:t>
+              <w:t>Patient First Name:</w:t>
             </w:r>
           </w:p>
         </w:tc>
         <w:tc>
           <w:tcPr>
             <w:tcW w:w="1944" w:type="dxa"/>
+            <w:tcBorders>
+              <w:top w:val="single" w:sz="4" w:space="0" w:color="auto"/>
+            </w:tcBorders>
           </w:tcPr>
           <w:p>
             <w:pPr>
@@ -2818,6 +3487,9 @@
         <w:tc>
           <w:tcPr>
             <w:tcW w:w="2196" w:type="dxa"/>
+            <w:tcBorders>
+              <w:top w:val="single" w:sz="4" w:space="0" w:color="auto"/>
+            </w:tcBorders>
           </w:tcPr>
           <w:p>
             <w:pPr>
@@ -2829,6 +3501,9 @@
         <w:tc>
           <w:tcPr>
             <w:tcW w:w="2196" w:type="dxa"/>
+            <w:tcBorders>
+              <w:top w:val="single" w:sz="4" w:space="0" w:color="auto"/>
+            </w:tcBorders>
           </w:tcPr>
           <w:p>
             <w:pPr>
@@ -2840,6 +3515,9 @@
         <w:tc>
           <w:tcPr>
             <w:tcW w:w="2196" w:type="dxa"/>
+            <w:tcBorders>
+              <w:top w:val="single" w:sz="4" w:space="0" w:color="auto"/>
+            </w:tcBorders>
           </w:tcPr>
           <w:p>
             <w:pPr>
@@ -2851,6 +3529,9 @@
         <w:tc>
           <w:tcPr>
             <w:tcW w:w="2196" w:type="dxa"/>
+            <w:tcBorders>
+              <w:top w:val="single" w:sz="4" w:space="0" w:color="auto"/>
+            </w:tcBorders>
           </w:tcPr>
           <w:p>
             <w:pPr>
@@ -2864,6 +3545,9 @@
         <w:tc>
           <w:tcPr>
             <w:tcW w:w="2448" w:type="dxa"/>
+            <w:tcBorders>
+              <w:top w:val="single" w:sz="4" w:space="0" w:color="auto"/>
+            </w:tcBorders>
             <w:shd w:val="clear" w:color="auto" w:fill="E0E0E0"/>
           </w:tcPr>
           <w:p>
@@ -2872,13 +3556,16 @@
               <w:spacing w:before="0" w:after="0"/>
             </w:pPr>
             <w:r>
-              <w:t>Patient Type:</w:t>
+              <w:t>Patient Surname</w:t>
             </w:r>
           </w:p>
         </w:tc>
         <w:tc>
           <w:tcPr>
             <w:tcW w:w="1944" w:type="dxa"/>
+            <w:tcBorders>
+              <w:top w:val="single" w:sz="4" w:space="0" w:color="auto"/>
+            </w:tcBorders>
           </w:tcPr>
           <w:p>
             <w:pPr>
@@ -2890,6 +3577,9 @@
         <w:tc>
           <w:tcPr>
             <w:tcW w:w="2196" w:type="dxa"/>
+            <w:tcBorders>
+              <w:top w:val="single" w:sz="4" w:space="0" w:color="auto"/>
+            </w:tcBorders>
           </w:tcPr>
           <w:p>
             <w:pPr>
@@ -2901,6 +3591,9 @@
         <w:tc>
           <w:tcPr>
             <w:tcW w:w="2196" w:type="dxa"/>
+            <w:tcBorders>
+              <w:top w:val="single" w:sz="4" w:space="0" w:color="auto"/>
+            </w:tcBorders>
           </w:tcPr>
           <w:p>
             <w:pPr>
@@ -2912,6 +3605,9 @@
         <w:tc>
           <w:tcPr>
             <w:tcW w:w="2196" w:type="dxa"/>
+            <w:tcBorders>
+              <w:top w:val="single" w:sz="4" w:space="0" w:color="auto"/>
+            </w:tcBorders>
           </w:tcPr>
           <w:p>
             <w:pPr>
@@ -2923,6 +3619,9 @@
         <w:tc>
           <w:tcPr>
             <w:tcW w:w="2196" w:type="dxa"/>
+            <w:tcBorders>
+              <w:top w:val="single" w:sz="4" w:space="0" w:color="auto"/>
+            </w:tcBorders>
           </w:tcPr>
           <w:p>
             <w:pPr>
@@ -2944,7 +3643,10 @@
               <w:spacing w:before="0" w:after="0"/>
             </w:pPr>
             <w:r>
-              <w:t>Error Type:</w:t>
+              <w:t>Patient MRN</w:t>
+            </w:r>
+            <w:r>
+              <w:t>:</w:t>
             </w:r>
           </w:p>
         </w:tc>
@@ -3016,7 +3718,7 @@
               <w:spacing w:before="0" w:after="0"/>
             </w:pPr>
             <w:r>
-              <w:t>Error Description/Comment:</w:t>
+              <w:t>Patient Type:</w:t>
             </w:r>
           </w:p>
         </w:tc>
@@ -3088,13 +3790,7 @@
               <w:spacing w:before="0" w:after="0"/>
             </w:pPr>
             <w:r>
-              <w:t>Perso</w:t>
-            </w:r>
-            <w:r>
-              <w:t>n Making Error N</w:t>
-            </w:r>
-            <w:r>
-              <w:t>otified:</w:t>
+              <w:t>Error Type:</w:t>
             </w:r>
           </w:p>
         </w:tc>
@@ -3166,16 +3862,7 @@
               <w:spacing w:before="0" w:after="0"/>
             </w:pPr>
             <w:r>
-              <w:t>Where E</w:t>
-            </w:r>
-            <w:r>
-              <w:t>rror was D</w:t>
-            </w:r>
-            <w:r>
-              <w:t>etected</w:t>
-            </w:r>
-            <w:r>
-              <w:t>:</w:t>
+              <w:t>Error Description/Comment:</w:t>
             </w:r>
           </w:p>
         </w:tc>
@@ -3247,10 +3934,7 @@
               <w:spacing w:before="0" w:after="0"/>
             </w:pPr>
             <w:r>
-              <w:t>IIMS Completed</w:t>
-            </w:r>
-            <w:r>
-              <w:t>:</w:t>
+              <w:t>Person Making Error:</w:t>
             </w:r>
           </w:p>
         </w:tc>
@@ -3322,7 +4006,13 @@
               <w:spacing w:before="0" w:after="0"/>
             </w:pPr>
             <w:r>
-              <w:t>Medication:</w:t>
+              <w:t>Perso</w:t>
+            </w:r>
+            <w:r>
+              <w:t>n Making Error N</w:t>
+            </w:r>
+            <w:r>
+              <w:t>otified:</w:t>
             </w:r>
           </w:p>
         </w:tc>
@@ -3394,7 +4084,16 @@
               <w:spacing w:before="0" w:after="0"/>
             </w:pPr>
             <w:r>
-              <w:t>Medication Type:</w:t>
+              <w:t>Where E</w:t>
+            </w:r>
+            <w:r>
+              <w:t>rror was D</w:t>
+            </w:r>
+            <w:r>
+              <w:t>etected</w:t>
+            </w:r>
+            <w:r>
+              <w:t>:</w:t>
             </w:r>
           </w:p>
         </w:tc>
@@ -3466,6 +4165,297 @@
               <w:spacing w:before="0" w:after="0"/>
             </w:pPr>
             <w:r>
+              <w:t>IIMS Completed</w:t>
+            </w:r>
+            <w:r>
+              <w:t>:</w:t>
+            </w:r>
+          </w:p>
+        </w:tc>
+        <w:tc>
+          <w:tcPr>
+            <w:tcW w:w="1944" w:type="dxa"/>
+          </w:tcPr>
+          <w:p>
+            <w:pPr>
+              <w:pStyle w:val="bp"/>
+              <w:spacing w:before="0" w:after="0"/>
+            </w:pPr>
+          </w:p>
+        </w:tc>
+        <w:tc>
+          <w:tcPr>
+            <w:tcW w:w="2196" w:type="dxa"/>
+          </w:tcPr>
+          <w:p>
+            <w:pPr>
+              <w:pStyle w:val="bp"/>
+              <w:spacing w:before="0" w:after="0"/>
+            </w:pPr>
+          </w:p>
+        </w:tc>
+        <w:tc>
+          <w:tcPr>
+            <w:tcW w:w="2196" w:type="dxa"/>
+          </w:tcPr>
+          <w:p>
+            <w:pPr>
+              <w:pStyle w:val="bp"/>
+              <w:spacing w:before="0" w:after="0"/>
+            </w:pPr>
+          </w:p>
+        </w:tc>
+        <w:tc>
+          <w:tcPr>
+            <w:tcW w:w="2196" w:type="dxa"/>
+          </w:tcPr>
+          <w:p>
+            <w:pPr>
+              <w:pStyle w:val="bp"/>
+              <w:spacing w:before="0" w:after="0"/>
+            </w:pPr>
+          </w:p>
+        </w:tc>
+        <w:tc>
+          <w:tcPr>
+            <w:tcW w:w="2196" w:type="dxa"/>
+          </w:tcPr>
+          <w:p>
+            <w:pPr>
+              <w:pStyle w:val="bp"/>
+              <w:spacing w:before="0" w:after="0"/>
+            </w:pPr>
+          </w:p>
+        </w:tc>
+      </w:tr>
+      <w:tr>
+        <w:tc>
+          <w:tcPr>
+            <w:tcW w:w="2448" w:type="dxa"/>
+            <w:shd w:val="clear" w:color="auto" w:fill="E0E0E0"/>
+          </w:tcPr>
+          <w:p>
+            <w:pPr>
+              <w:pStyle w:val="bp"/>
+              <w:spacing w:before="0" w:after="0"/>
+            </w:pPr>
+            <w:r>
+              <w:t>Medication:</w:t>
+            </w:r>
+          </w:p>
+        </w:tc>
+        <w:tc>
+          <w:tcPr>
+            <w:tcW w:w="1944" w:type="dxa"/>
+          </w:tcPr>
+          <w:p>
+            <w:pPr>
+              <w:pStyle w:val="bp"/>
+              <w:spacing w:before="0" w:after="0"/>
+            </w:pPr>
+          </w:p>
+        </w:tc>
+        <w:tc>
+          <w:tcPr>
+            <w:tcW w:w="2196" w:type="dxa"/>
+          </w:tcPr>
+          <w:p>
+            <w:pPr>
+              <w:pStyle w:val="bp"/>
+              <w:spacing w:before="0" w:after="0"/>
+            </w:pPr>
+          </w:p>
+        </w:tc>
+        <w:tc>
+          <w:tcPr>
+            <w:tcW w:w="2196" w:type="dxa"/>
+          </w:tcPr>
+          <w:p>
+            <w:pPr>
+              <w:pStyle w:val="bp"/>
+              <w:spacing w:before="0" w:after="0"/>
+            </w:pPr>
+          </w:p>
+        </w:tc>
+        <w:tc>
+          <w:tcPr>
+            <w:tcW w:w="2196" w:type="dxa"/>
+          </w:tcPr>
+          <w:p>
+            <w:pPr>
+              <w:pStyle w:val="bp"/>
+              <w:spacing w:before="0" w:after="0"/>
+            </w:pPr>
+          </w:p>
+        </w:tc>
+        <w:tc>
+          <w:tcPr>
+            <w:tcW w:w="2196" w:type="dxa"/>
+          </w:tcPr>
+          <w:p>
+            <w:pPr>
+              <w:pStyle w:val="bp"/>
+              <w:spacing w:before="0" w:after="0"/>
+            </w:pPr>
+          </w:p>
+        </w:tc>
+      </w:tr>
+      <w:tr>
+        <w:tc>
+          <w:tcPr>
+            <w:tcW w:w="2448" w:type="dxa"/>
+            <w:shd w:val="clear" w:color="auto" w:fill="E0E0E0"/>
+          </w:tcPr>
+          <w:p>
+            <w:pPr>
+              <w:pStyle w:val="bp"/>
+              <w:spacing w:before="0" w:after="0"/>
+            </w:pPr>
+            <w:r>
+              <w:t>Medication Type:</w:t>
+            </w:r>
+          </w:p>
+        </w:tc>
+        <w:tc>
+          <w:tcPr>
+            <w:tcW w:w="1944" w:type="dxa"/>
+          </w:tcPr>
+          <w:p>
+            <w:pPr>
+              <w:pStyle w:val="bp"/>
+              <w:spacing w:before="0" w:after="0"/>
+            </w:pPr>
+          </w:p>
+        </w:tc>
+        <w:tc>
+          <w:tcPr>
+            <w:tcW w:w="2196" w:type="dxa"/>
+          </w:tcPr>
+          <w:p>
+            <w:pPr>
+              <w:pStyle w:val="bp"/>
+              <w:spacing w:before="0" w:after="0"/>
+            </w:pPr>
+          </w:p>
+        </w:tc>
+        <w:tc>
+          <w:tcPr>
+            <w:tcW w:w="2196" w:type="dxa"/>
+          </w:tcPr>
+          <w:p>
+            <w:pPr>
+              <w:pStyle w:val="bp"/>
+              <w:spacing w:before="0" w:after="0"/>
+            </w:pPr>
+          </w:p>
+        </w:tc>
+        <w:tc>
+          <w:tcPr>
+            <w:tcW w:w="2196" w:type="dxa"/>
+          </w:tcPr>
+          <w:p>
+            <w:pPr>
+              <w:pStyle w:val="bp"/>
+              <w:spacing w:before="0" w:after="0"/>
+            </w:pPr>
+          </w:p>
+        </w:tc>
+        <w:tc>
+          <w:tcPr>
+            <w:tcW w:w="2196" w:type="dxa"/>
+          </w:tcPr>
+          <w:p>
+            <w:pPr>
+              <w:pStyle w:val="bp"/>
+              <w:spacing w:before="0" w:after="0"/>
+            </w:pPr>
+          </w:p>
+        </w:tc>
+      </w:tr>
+      <w:tr>
+        <w:tc>
+          <w:tcPr>
+            <w:tcW w:w="2448" w:type="dxa"/>
+            <w:shd w:val="clear" w:color="auto" w:fill="E0E0E0"/>
+          </w:tcPr>
+          <w:p>
+            <w:pPr>
+              <w:pStyle w:val="bp"/>
+              <w:spacing w:before="0" w:after="0"/>
+            </w:pPr>
+            <w:r>
+              <w:t>Severity Level:</w:t>
+            </w:r>
+          </w:p>
+        </w:tc>
+        <w:tc>
+          <w:tcPr>
+            <w:tcW w:w="1944" w:type="dxa"/>
+          </w:tcPr>
+          <w:p>
+            <w:pPr>
+              <w:pStyle w:val="bp"/>
+              <w:spacing w:before="0" w:after="0"/>
+            </w:pPr>
+          </w:p>
+        </w:tc>
+        <w:tc>
+          <w:tcPr>
+            <w:tcW w:w="2196" w:type="dxa"/>
+          </w:tcPr>
+          <w:p>
+            <w:pPr>
+              <w:pStyle w:val="bp"/>
+              <w:spacing w:before="0" w:after="0"/>
+            </w:pPr>
+          </w:p>
+        </w:tc>
+        <w:tc>
+          <w:tcPr>
+            <w:tcW w:w="2196" w:type="dxa"/>
+          </w:tcPr>
+          <w:p>
+            <w:pPr>
+              <w:pStyle w:val="bp"/>
+              <w:spacing w:before="0" w:after="0"/>
+            </w:pPr>
+          </w:p>
+        </w:tc>
+        <w:tc>
+          <w:tcPr>
+            <w:tcW w:w="2196" w:type="dxa"/>
+          </w:tcPr>
+          <w:p>
+            <w:pPr>
+              <w:pStyle w:val="bp"/>
+              <w:spacing w:before="0" w:after="0"/>
+            </w:pPr>
+          </w:p>
+        </w:tc>
+        <w:tc>
+          <w:tcPr>
+            <w:tcW w:w="2196" w:type="dxa"/>
+          </w:tcPr>
+          <w:p>
+            <w:pPr>
+              <w:pStyle w:val="bp"/>
+              <w:spacing w:before="0" w:after="0"/>
+            </w:pPr>
+          </w:p>
+        </w:tc>
+      </w:tr>
+      <w:tr>
+        <w:tc>
+          <w:tcPr>
+            <w:tcW w:w="2448" w:type="dxa"/>
+            <w:shd w:val="clear" w:color="auto" w:fill="E0E0E0"/>
+          </w:tcPr>
+          <w:p>
+            <w:pPr>
+              <w:pStyle w:val="bp"/>
+              <w:spacing w:before="0" w:after="0"/>
+            </w:pPr>
+            <w:r>
               <w:t>Physician Notified:</w:t>
             </w:r>
           </w:p>
@@ -3538,6 +4528,78 @@
             <w:r>
               <w:t>No</w:t>
             </w:r>
+          </w:p>
+        </w:tc>
+      </w:tr>
+      <w:tr>
+        <w:tc>
+          <w:tcPr>
+            <w:tcW w:w="2448" w:type="dxa"/>
+            <w:shd w:val="clear" w:color="auto" w:fill="E0E0E0"/>
+          </w:tcPr>
+          <w:p>
+            <w:pPr>
+              <w:pStyle w:val="bp"/>
+              <w:spacing w:before="0" w:after="0"/>
+            </w:pPr>
+            <w:r>
+              <w:t>Other fields disabled</w:t>
+            </w:r>
+          </w:p>
+        </w:tc>
+        <w:tc>
+          <w:tcPr>
+            <w:tcW w:w="1944" w:type="dxa"/>
+          </w:tcPr>
+          <w:p>
+            <w:pPr>
+              <w:pStyle w:val="bp"/>
+              <w:spacing w:before="0" w:after="0"/>
+            </w:pPr>
+          </w:p>
+        </w:tc>
+        <w:tc>
+          <w:tcPr>
+            <w:tcW w:w="2196" w:type="dxa"/>
+          </w:tcPr>
+          <w:p>
+            <w:pPr>
+              <w:pStyle w:val="bp"/>
+              <w:spacing w:before="0" w:after="0"/>
+            </w:pPr>
+          </w:p>
+        </w:tc>
+        <w:tc>
+          <w:tcPr>
+            <w:tcW w:w="2196" w:type="dxa"/>
+          </w:tcPr>
+          <w:p>
+            <w:pPr>
+              <w:pStyle w:val="bp"/>
+              <w:spacing w:before="0" w:after="0"/>
+            </w:pPr>
+          </w:p>
+        </w:tc>
+        <w:tc>
+          <w:tcPr>
+            <w:tcW w:w="2196" w:type="dxa"/>
+          </w:tcPr>
+          <w:p>
+            <w:pPr>
+              <w:pStyle w:val="bp"/>
+              <w:spacing w:before="0" w:after="0"/>
+            </w:pPr>
+          </w:p>
+        </w:tc>
+        <w:tc>
+          <w:tcPr>
+            <w:tcW w:w="2196" w:type="dxa"/>
+          </w:tcPr>
+          <w:p>
+            <w:pPr>
+              <w:pStyle w:val="bp"/>
+              <w:spacing w:before="0" w:after="0"/>
+            </w:pPr>
           </w:p>
         </w:tc>
       </w:tr>
@@ -3694,7 +4756,7 @@
         <w:rStyle w:val="PageNumber"/>
         <w:noProof/>
       </w:rPr>
-      <w:t>1</w:t>
+      <w:t>2</w:t>
     </w:r>
     <w:r>
       <w:rPr>

</xml_diff>